<commit_message>
Letzte Anpassungen an Planungsaufbau
</commit_message>
<xml_diff>
--- a/Documentation/JReversi Documentation.docx
+++ b/Documentation/JReversi Documentation.docx
@@ -164,7 +164,6 @@
           <w:szCs w:val="36"/>
         </w:rPr>
       </w:pPr>
-      <w:proofErr w:type="spellStart"/>
       <w:r>
         <w:rPr>
           <w:b/>
@@ -173,7 +172,6 @@
         </w:rPr>
         <w:t>JReversi</w:t>
       </w:r>
-      <w:proofErr w:type="spellEnd"/>
     </w:p>
     <w:p/>
     <w:p/>
@@ -3216,15 +3214,7 @@
     <w:p/>
     <w:p>
       <w:r>
-        <w:t xml:space="preserve">Wir haben als Aufgabenstellung eine </w:t>
-      </w:r>
-      <w:proofErr w:type="spellStart"/>
-      <w:r>
-        <w:t>Reversi</w:t>
-      </w:r>
-      <w:proofErr w:type="spellEnd"/>
-      <w:r>
-        <w:t xml:space="preserve"> Implementation ausgewählt. Dieses Brettspiel soll einerseits gegeneinander spielbar sein sowie auch gegen einen Computergegner. </w:t>
+        <w:t xml:space="preserve">Wir haben als Aufgabenstellung eine Reversi Implementation ausgewählt. Dieses Brettspiel soll einerseits gegeneinander spielbar sein sowie auch gegen einen Computergegner. </w:t>
       </w:r>
       <w:r>
         <w:br/>
@@ -3388,37 +3378,29 @@
         <w:t xml:space="preserve">Die selbst erarbeiteten Algorithmen müssen einen hohen Grad an Geschwindigkeit bieten, da die </w:t>
       </w:r>
       <w:r>
-        <w:t>man dem menschlichen Spieler keine sehr langen Wartezeiten zum</w:t>
+        <w:t>man dem menschlichen Spieler keine sehr langen Wartezeiten zumuten will</w:t>
+      </w:r>
+      <w:r>
+        <w:t>.</w:t>
+      </w:r>
+      <w:r>
+        <w:br/>
+        <w:t xml:space="preserve">Die Datenrepräsentationen dürfen ebenfalls nur sehr wenig Platz beanspruchen </w:t>
+      </w:r>
+      <w:r>
+        <w:t>da die Spielbaumtheorie eine Speicherintensive Implementation darstellt bei einem komplexen Spiel wie Reversi.</w:t>
+      </w:r>
+      <w:r>
+        <w:br/>
+      </w:r>
+      <w:r>
+        <w:t>Die Konzepte für Alpha Beta Algorithmen sind seit vielen Jahren bekannt und werden aus der Theorie direkt umgesetzt.</w:t>
+      </w:r>
+      <w:r>
+        <w:t xml:space="preserve"> Es wurde zuerst noch der MiniMax Algorithmus diskutiert, da jedoch die Alpha Beta Methode bis zur Hälfte an Speicher spart, ist dies die erste Wahl geworden.</w:t>
       </w:r>
       <w:bookmarkStart w:id="2" w:name="_GoBack"/>
       <w:bookmarkEnd w:id="2"/>
-      <w:r>
-        <w:t>uten will</w:t>
-      </w:r>
-      <w:r>
-        <w:t>.</w:t>
-      </w:r>
-      <w:r>
-        <w:br/>
-        <w:t xml:space="preserve">Die Datenrepräsentationen dürfen ebenfalls nur sehr wenig Platz beanspruchen </w:t>
-      </w:r>
-      <w:r>
-        <w:t xml:space="preserve">da die Spielbaumtheorie eine Speicherintensive Implementation darstellt bei einem komplexen Spiel wie </w:t>
-      </w:r>
-      <w:proofErr w:type="spellStart"/>
-      <w:r>
-        <w:t>Reversi</w:t>
-      </w:r>
-      <w:proofErr w:type="spellEnd"/>
-      <w:r>
-        <w:t>.</w:t>
-      </w:r>
-      <w:r>
-        <w:br/>
-      </w:r>
-      <w:r>
-        <w:t>Die Konzepte für Alpha Beta Algorithmen sind seit vielen Jahren bekannt und werden aus der Theorie direkt umgesetzt.</w:t>
-      </w:r>
     </w:p>
     <w:p>
       <w:pPr>
@@ -3446,7 +3428,6 @@
       </w:pPr>
       <w:bookmarkStart w:id="4" w:name="_Toc326860929"/>
       <w:r>
-        <w:lastRenderedPageBreak/>
         <w:t>Projektplanung</w:t>
       </w:r>
       <w:bookmarkEnd w:id="4"/>
@@ -3475,31 +3456,7 @@
         <w:sym w:font="Wingdings" w:char="F0E0"/>
       </w:r>
       <w:r>
-        <w:t xml:space="preserve"> Iterationsplan (</w:t>
-      </w:r>
-      <w:proofErr w:type="spellStart"/>
-      <w:r>
-        <w:t>to</w:t>
-      </w:r>
-      <w:proofErr w:type="spellEnd"/>
-      <w:r>
-        <w:t xml:space="preserve"> </w:t>
-      </w:r>
-      <w:proofErr w:type="spellStart"/>
-      <w:r>
-        <w:t>be</w:t>
-      </w:r>
-      <w:proofErr w:type="spellEnd"/>
-      <w:r>
-        <w:t xml:space="preserve"> </w:t>
-      </w:r>
-      <w:proofErr w:type="spellStart"/>
-      <w:r>
-        <w:t>finished</w:t>
-      </w:r>
-      <w:proofErr w:type="spellEnd"/>
-      <w:r>
-        <w:t>) ----</w:t>
+        <w:t xml:space="preserve"> Iterationsplan (to be finished) ----</w:t>
       </w:r>
     </w:p>
     <w:p>
@@ -3511,24 +3468,14 @@
         </w:numPr>
       </w:pPr>
       <w:bookmarkStart w:id="6" w:name="_Toc326860931"/>
-      <w:proofErr w:type="spellStart"/>
       <w:r>
         <w:t>Iterationplan</w:t>
       </w:r>
       <w:bookmarkEnd w:id="6"/>
-      <w:proofErr w:type="spellEnd"/>
-    </w:p>
-    <w:p>
-      <w:r>
-        <w:t xml:space="preserve">---Einfügen </w:t>
-      </w:r>
-      <w:proofErr w:type="spellStart"/>
-      <w:r>
-        <w:t>Iterationplan</w:t>
-      </w:r>
-      <w:proofErr w:type="spellEnd"/>
-      <w:r>
-        <w:t>------</w:t>
+    </w:p>
+    <w:p>
+      <w:r>
+        <w:t>---Einfügen Iterationplan------</w:t>
       </w:r>
     </w:p>
     <w:p>
@@ -3547,15 +3494,7 @@
     </w:p>
     <w:p>
       <w:r>
-        <w:t xml:space="preserve">---Vergabe nach Stärken / Schwächen, jedoch auch </w:t>
-      </w:r>
-      <w:proofErr w:type="spellStart"/>
-      <w:r>
-        <w:t>entegen</w:t>
-      </w:r>
-      <w:proofErr w:type="spellEnd"/>
-      <w:r>
-        <w:t xml:space="preserve"> diesem Paradigma </w:t>
+        <w:t xml:space="preserve">---Vergabe nach Stärken / Schwächen, jedoch auch entegen diesem Paradigma </w:t>
       </w:r>
       <w:r>
         <w:sym w:font="Wingdings" w:char="F0E0"/>
@@ -3614,15 +3553,7 @@
     </w:p>
     <w:p>
       <w:r>
-        <w:t>---</w:t>
-      </w:r>
-      <w:proofErr w:type="spellStart"/>
-      <w:r>
-        <w:t>Why</w:t>
-      </w:r>
-      <w:proofErr w:type="spellEnd"/>
-      <w:r>
-        <w:t xml:space="preserve"> Java? ---</w:t>
+        <w:t>---Why Java? ---</w:t>
       </w:r>
     </w:p>
     <w:p>
@@ -3641,15 +3572,7 @@
     </w:p>
     <w:p>
       <w:r>
-        <w:t xml:space="preserve">---GC Tools, </w:t>
-      </w:r>
-      <w:proofErr w:type="spellStart"/>
-      <w:r>
-        <w:t>Git</w:t>
-      </w:r>
-      <w:proofErr w:type="spellEnd"/>
-      <w:r>
-        <w:t>, etc.----</w:t>
+        <w:t>---GC Tools, Git, etc.----</w:t>
       </w:r>
     </w:p>
     <w:p>
@@ -3661,12 +3584,10 @@
         </w:numPr>
       </w:pPr>
       <w:bookmarkStart w:id="12" w:name="_Toc326860937"/>
-      <w:proofErr w:type="spellStart"/>
       <w:r>
         <w:t>Reversi</w:t>
       </w:r>
       <w:bookmarkEnd w:id="12"/>
-      <w:proofErr w:type="spellEnd"/>
     </w:p>
     <w:p>
       <w:pPr>
@@ -3684,13 +3605,8 @@
     </w:p>
     <w:p>
       <w:r>
-        <w:t xml:space="preserve">---Kurzer Geschichtlicher </w:t>
-      </w:r>
-      <w:proofErr w:type="spellStart"/>
-      <w:r>
-        <w:t>Abrisss</w:t>
-      </w:r>
-      <w:proofErr w:type="spellEnd"/>
+        <w:t>---Kurzer Geschichtlicher Abrisss</w:t>
+      </w:r>
     </w:p>
     <w:p>
       <w:pPr>
@@ -3708,15 +3624,7 @@
     </w:p>
     <w:p>
       <w:r>
-        <w:t>---Alle Regeln auflisten (</w:t>
-      </w:r>
-      <w:proofErr w:type="spellStart"/>
-      <w:r>
-        <w:t>internet</w:t>
-      </w:r>
-      <w:proofErr w:type="spellEnd"/>
-      <w:r>
-        <w:t>, mit Graphiken zur Erklärung)</w:t>
+        <w:t>---Alle Regeln auflisten (internet, mit Graphiken zur Erklärung)</w:t>
       </w:r>
     </w:p>
     <w:p>
@@ -3735,15 +3643,7 @@
     </w:p>
     <w:p>
       <w:r>
-        <w:t xml:space="preserve">---Entwicklungen, Computerprogramme, Turniere, aktive </w:t>
-      </w:r>
-      <w:proofErr w:type="spellStart"/>
-      <w:r>
-        <w:t>Reversi</w:t>
-      </w:r>
-      <w:proofErr w:type="spellEnd"/>
-      <w:r>
-        <w:t xml:space="preserve"> Ligen (oder so)</w:t>
+        <w:t>---Entwicklungen, Computerprogramme, Turniere, aktive Reversi Ligen (oder so)</w:t>
       </w:r>
     </w:p>
     <w:p/>
@@ -3772,6 +3672,7 @@
       </w:pPr>
       <w:bookmarkStart w:id="17" w:name="_Toc326860942"/>
       <w:r>
+        <w:lastRenderedPageBreak/>
         <w:t>Spielbaum-Theorie</w:t>
       </w:r>
       <w:bookmarkEnd w:id="17"/>
@@ -3791,7 +3692,6 @@
       </w:pPr>
       <w:bookmarkStart w:id="18" w:name="_Toc326860943"/>
       <w:r>
-        <w:lastRenderedPageBreak/>
         <w:t>Heuristik</w:t>
       </w:r>
       <w:bookmarkEnd w:id="18"/>
@@ -3810,27 +3710,14 @@
         </w:numPr>
       </w:pPr>
       <w:bookmarkStart w:id="19" w:name="_Toc326860944"/>
-      <w:proofErr w:type="spellStart"/>
-      <w:r>
-        <w:t>MiniMax</w:t>
-      </w:r>
-      <w:proofErr w:type="spellEnd"/>
-      <w:r>
-        <w:t xml:space="preserve"> Algorithmus</w:t>
+      <w:r>
+        <w:t>MiniMax Algorithmus</w:t>
       </w:r>
       <w:bookmarkEnd w:id="19"/>
     </w:p>
     <w:p>
       <w:r>
-        <w:t xml:space="preserve">---Erklärung des </w:t>
-      </w:r>
-      <w:proofErr w:type="spellStart"/>
-      <w:r>
-        <w:t>MiniMax</w:t>
-      </w:r>
-      <w:proofErr w:type="spellEnd"/>
-      <w:r>
-        <w:t xml:space="preserve"> Algorithmus</w:t>
+        <w:t>---Erklärung des MiniMax Algorithmus</w:t>
       </w:r>
     </w:p>
     <w:p>
@@ -3977,26 +3864,10 @@
     </w:p>
     <w:p>
       <w:r>
-        <w:t xml:space="preserve">---Erklären der Bewertungsfunktionen. Unterpunkte: Easy, Medium, Hard. Und wie die </w:t>
-      </w:r>
-      <w:proofErr w:type="spellStart"/>
-      <w:r>
-        <w:t>Heuristiken</w:t>
-      </w:r>
-      <w:proofErr w:type="spellEnd"/>
-      <w:r>
-        <w:t xml:space="preserve"> dazu verwendet werden</w:t>
-      </w:r>
-      <w:r>
-        <w:t xml:space="preserve">. </w:t>
-      </w:r>
-      <w:proofErr w:type="spellStart"/>
-      <w:r>
-        <w:t>Evt</w:t>
-      </w:r>
-      <w:proofErr w:type="spellEnd"/>
-      <w:r>
-        <w:t xml:space="preserve"> Probleme ansprechen</w:t>
+        <w:t>---Erklären der Bewertungsfunktionen. Unterpunkte: Easy, Medium, Hard. Und wie die Heuristiken dazu verwendet werden</w:t>
+      </w:r>
+      <w:r>
+        <w:t>. Evt Probleme ansprechen</w:t>
       </w:r>
     </w:p>
     <w:p>
@@ -4128,11 +3999,9 @@
     <w:pPr>
       <w:pStyle w:val="Fuzeile"/>
     </w:pPr>
-    <w:proofErr w:type="spellStart"/>
     <w:r>
       <w:t>JReversi</w:t>
     </w:r>
-    <w:proofErr w:type="spellEnd"/>
     <w:r>
       <w:tab/>
       <w:t>-</w:t>
@@ -5777,7 +5646,7 @@
 </file>
 
 <file path=customXml/itemProps1.xml><?xml version="1.0" encoding="utf-8"?>
-<ds:datastoreItem xmlns:ds="http://schemas.openxmlformats.org/officeDocument/2006/customXml" ds:itemID="{FF7D3177-F102-4EC0-AD1E-B3BA75A72D58}">
+<ds:datastoreItem xmlns:ds="http://schemas.openxmlformats.org/officeDocument/2006/customXml" ds:itemID="{148F2842-263F-480F-B1C7-580FEA54A4FD}">
   <ds:schemaRefs>
     <ds:schemaRef ds:uri="http://schemas.openxmlformats.org/officeDocument/2006/bibliography"/>
   </ds:schemaRefs>

</xml_diff>